<commit_message>
completed app level 5
</commit_message>
<xml_diff>
--- a/Flutter tutorial.docx
+++ b/Flutter tutorial.docx
@@ -603,10 +603,176 @@
         <w:pStyle w:val="Heading2"/>
       </w:pPr>
       <w:r>
-        <w:t>Class</w:t>
+        <w:t>Install packages</w:t>
       </w:r>
     </w:p>
     <w:p>
+      <w:r>
+        <w:t>Chạy câu lệnh</w:t>
+      </w:r>
+    </w:p>
+    <w:p>
+      <w:pPr>
+        <w:pStyle w:val="IntenseQuote"/>
+        <w:rPr>
+          <w:b/>
+          <w:bCs/>
+        </w:rPr>
+      </w:pPr>
+      <w:r>
+        <w:t xml:space="preserve">flutter pub add </w:t>
+      </w:r>
+      <w:r>
+        <w:t>&lt;</w:t>
+      </w:r>
+      <w:r>
+        <w:rPr>
+          <w:b/>
+          <w:bCs/>
+        </w:rPr>
+        <w:t>package-name&gt;</w:t>
+      </w:r>
+    </w:p>
+    <w:p>
+      <w:r>
+        <w:t xml:space="preserve">Trong quá trình cài có thể báo </w:t>
+      </w:r>
+      <w:r>
+        <w:rPr>
+          <w:color w:val="FF0000"/>
+        </w:rPr>
+        <w:t xml:space="preserve">lỗi </w:t>
+      </w:r>
+      <w:r>
+        <w:rPr>
+          <w:color w:val="FF0000"/>
+        </w:rPr>
+        <w:t>chưa</w:t>
+      </w:r>
+      <w:r>
+        <w:rPr>
+          <w:color w:val="FF0000"/>
+        </w:rPr>
+        <w:t xml:space="preserve"> mở chế độ developers mode</w:t>
+      </w:r>
+      <w:r>
+        <w:t>.</w:t>
+      </w:r>
+    </w:p>
+    <w:p>
+      <w:r>
+        <w:t>Khắc phục bằng cách</w:t>
+      </w:r>
+    </w:p>
+    <w:p>
+      <w:pPr>
+        <w:pStyle w:val="IntenseQuote"/>
+      </w:pPr>
+      <w:r>
+        <w:t>start ms-settings:developers</w:t>
+      </w:r>
+    </w:p>
+    <w:p>
+      <w:r>
+        <w:rPr>
+          <w:noProof/>
+        </w:rPr>
+        <w:lastRenderedPageBreak/>
+        <w:drawing>
+          <wp:inline distT="0" distB="0" distL="0" distR="0" wp14:anchorId="45642C44" wp14:editId="7E5FF937">
+            <wp:extent cx="5733415" cy="643255"/>
+            <wp:effectExtent l="0" t="0" r="635" b="4445"/>
+            <wp:docPr id="425594124" name="Picture 1"/>
+            <wp:cNvGraphicFramePr>
+              <a:graphicFrameLocks xmlns:a="http://schemas.openxmlformats.org/drawingml/2006/main" noChangeAspect="1"/>
+            </wp:cNvGraphicFramePr>
+            <a:graphic xmlns:a="http://schemas.openxmlformats.org/drawingml/2006/main">
+              <a:graphicData uri="http://schemas.openxmlformats.org/drawingml/2006/picture">
+                <pic:pic xmlns:pic="http://schemas.openxmlformats.org/drawingml/2006/picture">
+                  <pic:nvPicPr>
+                    <pic:cNvPr id="425594124" name=""/>
+                    <pic:cNvPicPr/>
+                  </pic:nvPicPr>
+                  <pic:blipFill>
+                    <a:blip r:embed="rId7"/>
+                    <a:stretch>
+                      <a:fillRect/>
+                    </a:stretch>
+                  </pic:blipFill>
+                  <pic:spPr>
+                    <a:xfrm>
+                      <a:off x="0" y="0"/>
+                      <a:ext cx="5733415" cy="643255"/>
+                    </a:xfrm>
+                    <a:prstGeom prst="rect">
+                      <a:avLst/>
+                    </a:prstGeom>
+                  </pic:spPr>
+                </pic:pic>
+              </a:graphicData>
+            </a:graphic>
+          </wp:inline>
+        </w:drawing>
+      </w:r>
+    </w:p>
+    <w:p>
+      <w:r>
+        <w:rPr>
+          <w:noProof/>
+        </w:rPr>
+        <w:drawing>
+          <wp:inline distT="0" distB="0" distL="0" distR="0" wp14:anchorId="54367BED" wp14:editId="2B2D57B8">
+            <wp:extent cx="5733415" cy="4434840"/>
+            <wp:effectExtent l="19050" t="19050" r="19685" b="22860"/>
+            <wp:docPr id="261813856" name="Picture 1" descr="A screenshot of a computer&#10;&#10;Description automatically generated"/>
+            <wp:cNvGraphicFramePr>
+              <a:graphicFrameLocks xmlns:a="http://schemas.openxmlformats.org/drawingml/2006/main" noChangeAspect="1"/>
+            </wp:cNvGraphicFramePr>
+            <a:graphic xmlns:a="http://schemas.openxmlformats.org/drawingml/2006/main">
+              <a:graphicData uri="http://schemas.openxmlformats.org/drawingml/2006/picture">
+                <pic:pic xmlns:pic="http://schemas.openxmlformats.org/drawingml/2006/picture">
+                  <pic:nvPicPr>
+                    <pic:cNvPr id="261813856" name="Picture 1" descr="A screenshot of a computer&#10;&#10;Description automatically generated"/>
+                    <pic:cNvPicPr/>
+                  </pic:nvPicPr>
+                  <pic:blipFill>
+                    <a:blip r:embed="rId8"/>
+                    <a:stretch>
+                      <a:fillRect/>
+                    </a:stretch>
+                  </pic:blipFill>
+                  <pic:spPr>
+                    <a:xfrm>
+                      <a:off x="0" y="0"/>
+                      <a:ext cx="5733415" cy="4434840"/>
+                    </a:xfrm>
+                    <a:prstGeom prst="rect">
+                      <a:avLst/>
+                    </a:prstGeom>
+                    <a:ln>
+                      <a:solidFill>
+                        <a:schemeClr val="bg1">
+                          <a:lumMod val="65000"/>
+                        </a:schemeClr>
+                      </a:solidFill>
+                    </a:ln>
+                  </pic:spPr>
+                </pic:pic>
+              </a:graphicData>
+            </a:graphic>
+          </wp:inline>
+        </w:drawing>
+      </w:r>
+    </w:p>
+    <w:p>
+      <w:pPr>
+        <w:pStyle w:val="Heading2"/>
+      </w:pPr>
+      <w:r>
+        <w:t>Class</w:t>
+      </w:r>
+    </w:p>
+    <w:p>
       <w:pPr>
         <w:shd w:val="clear" w:color="auto" w:fill="1E1E1E"/>
         <w:spacing w:after="0" w:line="270" w:lineRule="atLeast"/>
@@ -1554,7 +1720,6 @@
           <w:lang w:val="vi-VN" w:eastAsia="vi-VN"/>
           <w14:ligatures w14:val="none"/>
         </w:rPr>
-        <w:lastRenderedPageBreak/>
         <w:t>  });</w:t>
       </w:r>
     </w:p>
@@ -1597,6 +1762,7 @@
           <w:lang w:val="vi-VN" w:eastAsia="vi-VN"/>
           <w14:ligatures w14:val="none"/>
         </w:rPr>
+        <w:lastRenderedPageBreak/>
         <w:t xml:space="preserve">  </w:t>
       </w:r>
       <w:r>
@@ -2657,6 +2823,18 @@
           <w14:ligatures w14:val="none"/>
         </w:rPr>
         <w:t>String</w:t>
+      </w:r>
+      <w:r>
+        <w:rPr>
+          <w:rFonts w:ascii="Consolas" w:eastAsia="Times New Roman" w:hAnsi="Consolas" w:cs="Times New Roman"/>
+          <w:color w:val="FFFFFF" w:themeColor="background1"/>
+          <w:kern w:val="0"/>
+          <w:sz w:val="20"/>
+          <w:szCs w:val="20"/>
+          <w:lang w:eastAsia="vi-VN"/>
+          <w14:ligatures w14:val="none"/>
+        </w:rPr>
+        <w:t>?</w:t>
       </w:r>
       <w:r>
         <w:rPr>
@@ -5907,7 +6085,407 @@
         <w:t>}</w:t>
       </w:r>
     </w:p>
-    <w:p/>
+    <w:p>
+      <w:pPr>
+        <w:rPr>
+          <w:color w:val="C00000"/>
+        </w:rPr>
+      </w:pPr>
+    </w:p>
+    <w:p>
+      <w:pPr>
+        <w:rPr>
+          <w:color w:val="C00000"/>
+        </w:rPr>
+      </w:pPr>
+      <w:r>
+        <w:rPr>
+          <w:rFonts w:ascii="Consolas" w:eastAsia="Times New Roman" w:hAnsi="Consolas" w:cs="Times New Roman"/>
+          <w:color w:val="C00000"/>
+          <w:kern w:val="0"/>
+          <w:sz w:val="20"/>
+          <w:szCs w:val="20"/>
+          <w:lang w:eastAsia="vi-VN"/>
+          <w14:ligatures w14:val="none"/>
+        </w:rPr>
+        <w:t>S</w:t>
+      </w:r>
+      <w:r>
+        <w:rPr>
+          <w:rFonts w:ascii="Consolas" w:eastAsia="Times New Roman" w:hAnsi="Consolas" w:cs="Times New Roman"/>
+          <w:color w:val="C00000"/>
+          <w:kern w:val="0"/>
+          <w:sz w:val="20"/>
+          <w:szCs w:val="20"/>
+          <w:lang w:val="vi-VN" w:eastAsia="vi-VN"/>
+          <w14:ligatures w14:val="none"/>
+        </w:rPr>
+        <w:t>ử dụng crossAxisAlignment: CrossAxisAlignment.baseline phải đi kèm với textBaseline: TextBaseline.alphabetic</w:t>
+      </w:r>
+    </w:p>
+    <w:p>
+      <w:pPr>
+        <w:shd w:val="clear" w:color="auto" w:fill="1E1E1E"/>
+        <w:spacing w:after="0" w:line="270" w:lineRule="atLeast"/>
+        <w:rPr>
+          <w:rFonts w:ascii="Consolas" w:eastAsia="Times New Roman" w:hAnsi="Consolas" w:cs="Times New Roman"/>
+          <w:color w:val="D4D4D4"/>
+          <w:kern w:val="0"/>
+          <w:sz w:val="20"/>
+          <w:szCs w:val="20"/>
+          <w:lang w:val="vi-VN" w:eastAsia="vi-VN"/>
+          <w14:ligatures w14:val="none"/>
+        </w:rPr>
+      </w:pPr>
+      <w:r>
+        <w:rPr>
+          <w:rFonts w:ascii="Consolas" w:eastAsia="Times New Roman" w:hAnsi="Consolas" w:cs="Times New Roman"/>
+          <w:color w:val="4EC9B0"/>
+          <w:kern w:val="0"/>
+          <w:sz w:val="20"/>
+          <w:szCs w:val="20"/>
+          <w:lang w:val="vi-VN" w:eastAsia="vi-VN"/>
+          <w14:ligatures w14:val="none"/>
+        </w:rPr>
+        <w:t>Row</w:t>
+      </w:r>
+      <w:r>
+        <w:rPr>
+          <w:rFonts w:ascii="Consolas" w:eastAsia="Times New Roman" w:hAnsi="Consolas" w:cs="Times New Roman"/>
+          <w:color w:val="D4D4D4"/>
+          <w:kern w:val="0"/>
+          <w:sz w:val="20"/>
+          <w:szCs w:val="20"/>
+          <w:lang w:val="vi-VN" w:eastAsia="vi-VN"/>
+          <w14:ligatures w14:val="none"/>
+        </w:rPr>
+        <w:t>(</w:t>
+      </w:r>
+    </w:p>
+    <w:p>
+      <w:pPr>
+        <w:shd w:val="clear" w:color="auto" w:fill="1E1E1E"/>
+        <w:spacing w:after="0" w:line="270" w:lineRule="atLeast"/>
+        <w:rPr>
+          <w:rFonts w:ascii="Consolas" w:eastAsia="Times New Roman" w:hAnsi="Consolas" w:cs="Times New Roman"/>
+          <w:color w:val="D4D4D4"/>
+          <w:kern w:val="0"/>
+          <w:sz w:val="20"/>
+          <w:szCs w:val="20"/>
+          <w:lang w:val="vi-VN" w:eastAsia="vi-VN"/>
+          <w14:ligatures w14:val="none"/>
+        </w:rPr>
+      </w:pPr>
+      <w:r>
+        <w:rPr>
+          <w:rFonts w:ascii="Consolas" w:eastAsia="Times New Roman" w:hAnsi="Consolas" w:cs="Times New Roman"/>
+          <w:color w:val="D4D4D4"/>
+          <w:kern w:val="0"/>
+          <w:sz w:val="20"/>
+          <w:szCs w:val="20"/>
+          <w:lang w:val="vi-VN" w:eastAsia="vi-VN"/>
+          <w14:ligatures w14:val="none"/>
+        </w:rPr>
+        <w:t>     </w:t>
+      </w:r>
+      <w:r>
+        <w:rPr>
+          <w:rFonts w:ascii="Consolas" w:eastAsia="Times New Roman" w:hAnsi="Consolas" w:cs="Times New Roman"/>
+          <w:color w:val="9CDCFE"/>
+          <w:kern w:val="0"/>
+          <w:sz w:val="20"/>
+          <w:szCs w:val="20"/>
+          <w:lang w:val="vi-VN" w:eastAsia="vi-VN"/>
+          <w14:ligatures w14:val="none"/>
+        </w:rPr>
+        <w:t>mainAxisAlignment</w:t>
+      </w:r>
+      <w:r>
+        <w:rPr>
+          <w:rFonts w:ascii="Consolas" w:eastAsia="Times New Roman" w:hAnsi="Consolas" w:cs="Times New Roman"/>
+          <w:color w:val="D4D4D4"/>
+          <w:kern w:val="0"/>
+          <w:sz w:val="20"/>
+          <w:szCs w:val="20"/>
+          <w:lang w:val="vi-VN" w:eastAsia="vi-VN"/>
+          <w14:ligatures w14:val="none"/>
+        </w:rPr>
+        <w:t xml:space="preserve">: </w:t>
+      </w:r>
+      <w:r>
+        <w:rPr>
+          <w:rFonts w:ascii="Consolas" w:eastAsia="Times New Roman" w:hAnsi="Consolas" w:cs="Times New Roman"/>
+          <w:color w:val="4EC9B0"/>
+          <w:kern w:val="0"/>
+          <w:sz w:val="20"/>
+          <w:szCs w:val="20"/>
+          <w:lang w:val="vi-VN" w:eastAsia="vi-VN"/>
+          <w14:ligatures w14:val="none"/>
+        </w:rPr>
+        <w:t>MainAxisAlignment</w:t>
+      </w:r>
+      <w:r>
+        <w:rPr>
+          <w:rFonts w:ascii="Consolas" w:eastAsia="Times New Roman" w:hAnsi="Consolas" w:cs="Times New Roman"/>
+          <w:color w:val="D4D4D4"/>
+          <w:kern w:val="0"/>
+          <w:sz w:val="20"/>
+          <w:szCs w:val="20"/>
+          <w:lang w:val="vi-VN" w:eastAsia="vi-VN"/>
+          <w14:ligatures w14:val="none"/>
+        </w:rPr>
+        <w:t>.</w:t>
+      </w:r>
+      <w:r>
+        <w:rPr>
+          <w:rFonts w:ascii="Consolas" w:eastAsia="Times New Roman" w:hAnsi="Consolas" w:cs="Times New Roman"/>
+          <w:color w:val="4FC1FF"/>
+          <w:kern w:val="0"/>
+          <w:sz w:val="20"/>
+          <w:szCs w:val="20"/>
+          <w:lang w:val="vi-VN" w:eastAsia="vi-VN"/>
+          <w14:ligatures w14:val="none"/>
+        </w:rPr>
+        <w:t>center</w:t>
+      </w:r>
+      <w:r>
+        <w:rPr>
+          <w:rFonts w:ascii="Consolas" w:eastAsia="Times New Roman" w:hAnsi="Consolas" w:cs="Times New Roman"/>
+          <w:color w:val="D4D4D4"/>
+          <w:kern w:val="0"/>
+          <w:sz w:val="20"/>
+          <w:szCs w:val="20"/>
+          <w:lang w:val="vi-VN" w:eastAsia="vi-VN"/>
+          <w14:ligatures w14:val="none"/>
+        </w:rPr>
+        <w:t>,</w:t>
+      </w:r>
+    </w:p>
+    <w:p>
+      <w:pPr>
+        <w:shd w:val="clear" w:color="auto" w:fill="1E1E1E"/>
+        <w:spacing w:after="0" w:line="270" w:lineRule="atLeast"/>
+        <w:rPr>
+          <w:rFonts w:ascii="Consolas" w:eastAsia="Times New Roman" w:hAnsi="Consolas" w:cs="Times New Roman"/>
+          <w:color w:val="D4D4D4"/>
+          <w:kern w:val="0"/>
+          <w:sz w:val="20"/>
+          <w:szCs w:val="20"/>
+          <w:lang w:eastAsia="vi-VN"/>
+          <w14:ligatures w14:val="none"/>
+        </w:rPr>
+      </w:pPr>
+      <w:r>
+        <w:rPr>
+          <w:rFonts w:ascii="Consolas" w:eastAsia="Times New Roman" w:hAnsi="Consolas" w:cs="Times New Roman"/>
+          <w:color w:val="D4D4D4"/>
+          <w:kern w:val="0"/>
+          <w:sz w:val="20"/>
+          <w:szCs w:val="20"/>
+          <w:lang w:val="vi-VN" w:eastAsia="vi-VN"/>
+          <w14:ligatures w14:val="none"/>
+        </w:rPr>
+        <w:t>     </w:t>
+      </w:r>
+      <w:r>
+        <w:rPr>
+          <w:rFonts w:ascii="Consolas" w:eastAsia="Times New Roman" w:hAnsi="Consolas" w:cs="Times New Roman"/>
+          <w:color w:val="9CDCFE"/>
+          <w:kern w:val="0"/>
+          <w:sz w:val="20"/>
+          <w:szCs w:val="20"/>
+          <w:lang w:val="vi-VN" w:eastAsia="vi-VN"/>
+          <w14:ligatures w14:val="none"/>
+        </w:rPr>
+        <w:t>crossAxisAlignment</w:t>
+      </w:r>
+      <w:r>
+        <w:rPr>
+          <w:rFonts w:ascii="Consolas" w:eastAsia="Times New Roman" w:hAnsi="Consolas" w:cs="Times New Roman"/>
+          <w:color w:val="D4D4D4"/>
+          <w:kern w:val="0"/>
+          <w:sz w:val="20"/>
+          <w:szCs w:val="20"/>
+          <w:lang w:val="vi-VN" w:eastAsia="vi-VN"/>
+          <w14:ligatures w14:val="none"/>
+        </w:rPr>
+        <w:t xml:space="preserve">: </w:t>
+      </w:r>
+      <w:r>
+        <w:rPr>
+          <w:rFonts w:ascii="Consolas" w:eastAsia="Times New Roman" w:hAnsi="Consolas" w:cs="Times New Roman"/>
+          <w:color w:val="4EC9B0"/>
+          <w:kern w:val="0"/>
+          <w:sz w:val="20"/>
+          <w:szCs w:val="20"/>
+          <w:lang w:val="vi-VN" w:eastAsia="vi-VN"/>
+          <w14:ligatures w14:val="none"/>
+        </w:rPr>
+        <w:t>CrossAxisAlignment</w:t>
+      </w:r>
+      <w:r>
+        <w:rPr>
+          <w:rFonts w:ascii="Consolas" w:eastAsia="Times New Roman" w:hAnsi="Consolas" w:cs="Times New Roman"/>
+          <w:color w:val="D4D4D4"/>
+          <w:kern w:val="0"/>
+          <w:sz w:val="20"/>
+          <w:szCs w:val="20"/>
+          <w:lang w:val="vi-VN" w:eastAsia="vi-VN"/>
+          <w14:ligatures w14:val="none"/>
+        </w:rPr>
+        <w:t>.</w:t>
+      </w:r>
+      <w:r>
+        <w:rPr>
+          <w:rFonts w:ascii="Consolas" w:eastAsia="Times New Roman" w:hAnsi="Consolas" w:cs="Times New Roman"/>
+          <w:color w:val="4FC1FF"/>
+          <w:kern w:val="0"/>
+          <w:sz w:val="20"/>
+          <w:szCs w:val="20"/>
+          <w:lang w:val="vi-VN" w:eastAsia="vi-VN"/>
+          <w14:ligatures w14:val="none"/>
+        </w:rPr>
+        <w:t>baseline</w:t>
+      </w:r>
+      <w:r>
+        <w:rPr>
+          <w:rFonts w:ascii="Consolas" w:eastAsia="Times New Roman" w:hAnsi="Consolas" w:cs="Times New Roman"/>
+          <w:color w:val="D4D4D4"/>
+          <w:kern w:val="0"/>
+          <w:sz w:val="20"/>
+          <w:szCs w:val="20"/>
+          <w:lang w:val="vi-VN" w:eastAsia="vi-VN"/>
+          <w14:ligatures w14:val="none"/>
+        </w:rPr>
+        <w:t>,</w:t>
+      </w:r>
+    </w:p>
+    <w:p>
+      <w:pPr>
+        <w:shd w:val="clear" w:color="auto" w:fill="1E1E1E"/>
+        <w:spacing w:after="0" w:line="270" w:lineRule="atLeast"/>
+        <w:rPr>
+          <w:rFonts w:ascii="Consolas" w:eastAsia="Times New Roman" w:hAnsi="Consolas" w:cs="Times New Roman"/>
+          <w:color w:val="D4D4D4"/>
+          <w:kern w:val="0"/>
+          <w:sz w:val="20"/>
+          <w:szCs w:val="20"/>
+          <w:lang w:eastAsia="vi-VN"/>
+          <w14:ligatures w14:val="none"/>
+        </w:rPr>
+      </w:pPr>
+      <w:r>
+        <w:rPr>
+          <w:rFonts w:ascii="Consolas" w:eastAsia="Times New Roman" w:hAnsi="Consolas" w:cs="Times New Roman"/>
+          <w:color w:val="D4D4D4"/>
+          <w:kern w:val="0"/>
+          <w:sz w:val="20"/>
+          <w:szCs w:val="20"/>
+          <w:lang w:val="vi-VN" w:eastAsia="vi-VN"/>
+          <w14:ligatures w14:val="none"/>
+        </w:rPr>
+        <w:t>     </w:t>
+      </w:r>
+      <w:r>
+        <w:rPr>
+          <w:rFonts w:ascii="Consolas" w:eastAsia="Times New Roman" w:hAnsi="Consolas" w:cs="Times New Roman"/>
+          <w:color w:val="9CDCFE"/>
+          <w:kern w:val="0"/>
+          <w:sz w:val="20"/>
+          <w:szCs w:val="20"/>
+          <w:lang w:val="vi-VN" w:eastAsia="vi-VN"/>
+          <w14:ligatures w14:val="none"/>
+        </w:rPr>
+        <w:t>textBaseline</w:t>
+      </w:r>
+      <w:r>
+        <w:rPr>
+          <w:rFonts w:ascii="Consolas" w:eastAsia="Times New Roman" w:hAnsi="Consolas" w:cs="Times New Roman"/>
+          <w:color w:val="D4D4D4"/>
+          <w:kern w:val="0"/>
+          <w:sz w:val="20"/>
+          <w:szCs w:val="20"/>
+          <w:lang w:val="vi-VN" w:eastAsia="vi-VN"/>
+          <w14:ligatures w14:val="none"/>
+        </w:rPr>
+        <w:t xml:space="preserve">: </w:t>
+      </w:r>
+      <w:r>
+        <w:rPr>
+          <w:rFonts w:ascii="Consolas" w:eastAsia="Times New Roman" w:hAnsi="Consolas" w:cs="Times New Roman"/>
+          <w:color w:val="4EC9B0"/>
+          <w:kern w:val="0"/>
+          <w:sz w:val="20"/>
+          <w:szCs w:val="20"/>
+          <w:lang w:val="vi-VN" w:eastAsia="vi-VN"/>
+          <w14:ligatures w14:val="none"/>
+        </w:rPr>
+        <w:t>TextBaseline</w:t>
+      </w:r>
+      <w:r>
+        <w:rPr>
+          <w:rFonts w:ascii="Consolas" w:eastAsia="Times New Roman" w:hAnsi="Consolas" w:cs="Times New Roman"/>
+          <w:color w:val="D4D4D4"/>
+          <w:kern w:val="0"/>
+          <w:sz w:val="20"/>
+          <w:szCs w:val="20"/>
+          <w:lang w:val="vi-VN" w:eastAsia="vi-VN"/>
+          <w14:ligatures w14:val="none"/>
+        </w:rPr>
+        <w:t>.</w:t>
+      </w:r>
+      <w:r>
+        <w:rPr>
+          <w:rFonts w:ascii="Consolas" w:eastAsia="Times New Roman" w:hAnsi="Consolas" w:cs="Times New Roman"/>
+          <w:color w:val="4FC1FF"/>
+          <w:kern w:val="0"/>
+          <w:sz w:val="20"/>
+          <w:szCs w:val="20"/>
+          <w:lang w:val="vi-VN" w:eastAsia="vi-VN"/>
+          <w14:ligatures w14:val="none"/>
+        </w:rPr>
+        <w:t>alphabetic</w:t>
+      </w:r>
+      <w:r>
+        <w:rPr>
+          <w:rFonts w:ascii="Consolas" w:eastAsia="Times New Roman" w:hAnsi="Consolas" w:cs="Times New Roman"/>
+          <w:color w:val="D4D4D4"/>
+          <w:kern w:val="0"/>
+          <w:sz w:val="20"/>
+          <w:szCs w:val="20"/>
+          <w:lang w:val="vi-VN" w:eastAsia="vi-VN"/>
+          <w14:ligatures w14:val="none"/>
+        </w:rPr>
+        <w:t>,</w:t>
+      </w:r>
+    </w:p>
+    <w:p>
+      <w:pPr>
+        <w:shd w:val="clear" w:color="auto" w:fill="1E1E1E"/>
+        <w:spacing w:after="0" w:line="270" w:lineRule="atLeast"/>
+        <w:rPr>
+          <w:rFonts w:ascii="Consolas" w:eastAsia="Times New Roman" w:hAnsi="Consolas" w:cs="Times New Roman"/>
+          <w:color w:val="D4D4D4"/>
+          <w:kern w:val="0"/>
+          <w:sz w:val="20"/>
+          <w:szCs w:val="20"/>
+          <w:lang w:eastAsia="vi-VN"/>
+          <w14:ligatures w14:val="none"/>
+        </w:rPr>
+      </w:pPr>
+      <w:r>
+        <w:rPr>
+          <w:rFonts w:ascii="Consolas" w:eastAsia="Times New Roman" w:hAnsi="Consolas" w:cs="Times New Roman"/>
+          <w:color w:val="D4D4D4"/>
+          <w:kern w:val="0"/>
+          <w:sz w:val="20"/>
+          <w:szCs w:val="20"/>
+          <w:lang w:eastAsia="vi-VN"/>
+          <w14:ligatures w14:val="none"/>
+        </w:rPr>
+        <w:t>)</w:t>
+      </w:r>
+    </w:p>
     <w:p>
       <w:pPr>
         <w:rPr>
@@ -8663,6 +9241,11 @@
       <w:r>
         <w:lastRenderedPageBreak/>
         <w:t>Expanded</w:t>
+      </w:r>
+    </w:p>
+    <w:p>
+      <w:r>
+        <w:t>Sử dụng cho lấp đầy khoảng trống theo hàng hoặc cột.</w:t>
       </w:r>
     </w:p>
     <w:p>
@@ -11273,7 +11856,7 @@
                     <pic:cNvPicPr/>
                   </pic:nvPicPr>
                   <pic:blipFill>
-                    <a:blip r:embed="rId7"/>
+                    <a:blip r:embed="rId9"/>
                     <a:stretch>
                       <a:fillRect/>
                     </a:stretch>
@@ -20224,7 +20807,7 @@
       <w:r>
         <w:t xml:space="preserve">Upload logo lên trang </w:t>
       </w:r>
-      <w:hyperlink r:id="rId8" w:history="1">
+      <w:hyperlink r:id="rId10" w:history="1">
         <w:r>
           <w:rPr>
             <w:rStyle w:val="Hyperlink"/>
@@ -20257,7 +20840,7 @@
                     <pic:cNvPicPr/>
                   </pic:nvPicPr>
                   <pic:blipFill>
-                    <a:blip r:embed="rId9"/>
+                    <a:blip r:embed="rId11"/>
                     <a:stretch>
                       <a:fillRect/>
                     </a:stretch>
@@ -20318,7 +20901,7 @@
                     <pic:cNvPicPr/>
                   </pic:nvPicPr>
                   <pic:blipFill>
-                    <a:blip r:embed="rId10"/>
+                    <a:blip r:embed="rId12"/>
                     <a:stretch>
                       <a:fillRect/>
                     </a:stretch>
@@ -20383,7 +20966,7 @@
                     <pic:cNvPicPr/>
                   </pic:nvPicPr>
                   <pic:blipFill>
-                    <a:blip r:embed="rId11"/>
+                    <a:blip r:embed="rId13"/>
                     <a:stretch>
                       <a:fillRect/>
                     </a:stretch>
@@ -20459,24 +21042,188 @@
           <w:b/>
           <w:bCs/>
         </w:rPr>
-        <w:t>Runner/</w:t>
-      </w:r>
-      <w:r>
+        <w:t>Runner/Assets.xcassets</w:t>
+      </w:r>
+    </w:p>
+    <w:p>
+      <w:pPr>
         <w:rPr>
           <w:b/>
           <w:bCs/>
         </w:rPr>
-        <w:t>Assets.xcassets</w:t>
-      </w:r>
+      </w:pPr>
     </w:p>
     <w:p>
       <w:pPr>
+        <w:pStyle w:val="Heading1"/>
+      </w:pPr>
+      <w:r>
+        <w:t>Class for onPressed</w:t>
+      </w:r>
+    </w:p>
+    <w:p>
+      <w:r>
+        <w:t>Danh sách các class có thể dùng như onPressed</w:t>
+      </w:r>
+    </w:p>
+    <w:p>
+      <w:pPr>
+        <w:pStyle w:val="ListParagraph"/>
+        <w:numPr>
+          <w:ilvl w:val="0"/>
+          <w:numId w:val="3"/>
+        </w:numPr>
+      </w:pPr>
+      <w:r>
+        <w:t>GestureDetector</w:t>
+      </w:r>
+    </w:p>
+    <w:p>
+      <w:pPr>
+        <w:pStyle w:val="ListParagraph"/>
+        <w:numPr>
+          <w:ilvl w:val="0"/>
+          <w:numId w:val="3"/>
+        </w:numPr>
+      </w:pPr>
+      <w:r>
+        <w:t>TextButton</w:t>
+      </w:r>
+    </w:p>
+    <w:p/>
+    <w:p>
+      <w:pPr>
+        <w:pStyle w:val="Heading1"/>
+      </w:pPr>
+      <w:r>
+        <w:t>Pass data to page</w:t>
+      </w:r>
+    </w:p>
+    <w:p>
+      <w:pPr>
+        <w:pStyle w:val="Heading2"/>
+      </w:pPr>
+      <w:r>
+        <w:t>By params</w:t>
+      </w:r>
+    </w:p>
+    <w:p>
+      <w:pPr>
         <w:rPr>
           <w:b/>
           <w:bCs/>
         </w:rPr>
       </w:pPr>
+      <w:r>
+        <w:rPr>
+          <w:b/>
+          <w:bCs/>
+        </w:rPr>
+        <w:t>Page get params</w:t>
+      </w:r>
     </w:p>
+    <w:p>
+      <w:r>
+        <w:rPr>
+          <w:noProof/>
+        </w:rPr>
+        <w:lastRenderedPageBreak/>
+        <w:drawing>
+          <wp:inline distT="0" distB="0" distL="0" distR="0" wp14:anchorId="4E8B2D92" wp14:editId="1C989D98">
+            <wp:extent cx="3742857" cy="2219048"/>
+            <wp:effectExtent l="0" t="0" r="0" b="0"/>
+            <wp:docPr id="1337126015" name="Picture 1" descr="A screen shot of a computer program&#10;&#10;Description automatically generated"/>
+            <wp:cNvGraphicFramePr>
+              <a:graphicFrameLocks xmlns:a="http://schemas.openxmlformats.org/drawingml/2006/main" noChangeAspect="1"/>
+            </wp:cNvGraphicFramePr>
+            <a:graphic xmlns:a="http://schemas.openxmlformats.org/drawingml/2006/main">
+              <a:graphicData uri="http://schemas.openxmlformats.org/drawingml/2006/picture">
+                <pic:pic xmlns:pic="http://schemas.openxmlformats.org/drawingml/2006/picture">
+                  <pic:nvPicPr>
+                    <pic:cNvPr id="1337126015" name="Picture 1" descr="A screen shot of a computer program&#10;&#10;Description automatically generated"/>
+                    <pic:cNvPicPr/>
+                  </pic:nvPicPr>
+                  <pic:blipFill>
+                    <a:blip r:embed="rId14"/>
+                    <a:stretch>
+                      <a:fillRect/>
+                    </a:stretch>
+                  </pic:blipFill>
+                  <pic:spPr>
+                    <a:xfrm>
+                      <a:off x="0" y="0"/>
+                      <a:ext cx="3742857" cy="2219048"/>
+                    </a:xfrm>
+                    <a:prstGeom prst="rect">
+                      <a:avLst/>
+                    </a:prstGeom>
+                  </pic:spPr>
+                </pic:pic>
+              </a:graphicData>
+            </a:graphic>
+          </wp:inline>
+        </w:drawing>
+      </w:r>
+    </w:p>
+    <w:p/>
+    <w:p>
+      <w:pPr>
+        <w:rPr>
+          <w:b/>
+          <w:bCs/>
+        </w:rPr>
+      </w:pPr>
+      <w:r>
+        <w:rPr>
+          <w:b/>
+          <w:bCs/>
+        </w:rPr>
+        <w:t>Page pass params</w:t>
+      </w:r>
+    </w:p>
+    <w:p>
+      <w:r>
+        <w:rPr>
+          <w:noProof/>
+        </w:rPr>
+        <w:drawing>
+          <wp:inline distT="0" distB="0" distL="0" distR="0" wp14:anchorId="7FC10769" wp14:editId="73D21DD8">
+            <wp:extent cx="4786745" cy="2814317"/>
+            <wp:effectExtent l="0" t="0" r="0" b="5715"/>
+            <wp:docPr id="33083528" name="Picture 1" descr="A computer screen shot of a program code&#10;&#10;Description automatically generated"/>
+            <wp:cNvGraphicFramePr>
+              <a:graphicFrameLocks xmlns:a="http://schemas.openxmlformats.org/drawingml/2006/main" noChangeAspect="1"/>
+            </wp:cNvGraphicFramePr>
+            <a:graphic xmlns:a="http://schemas.openxmlformats.org/drawingml/2006/main">
+              <a:graphicData uri="http://schemas.openxmlformats.org/drawingml/2006/picture">
+                <pic:pic xmlns:pic="http://schemas.openxmlformats.org/drawingml/2006/picture">
+                  <pic:nvPicPr>
+                    <pic:cNvPr id="33083528" name="Picture 1" descr="A computer screen shot of a program code&#10;&#10;Description automatically generated"/>
+                    <pic:cNvPicPr/>
+                  </pic:nvPicPr>
+                  <pic:blipFill>
+                    <a:blip r:embed="rId15"/>
+                    <a:stretch>
+                      <a:fillRect/>
+                    </a:stretch>
+                  </pic:blipFill>
+                  <pic:spPr>
+                    <a:xfrm>
+                      <a:off x="0" y="0"/>
+                      <a:ext cx="4805787" cy="2825513"/>
+                    </a:xfrm>
+                    <a:prstGeom prst="rect">
+                      <a:avLst/>
+                    </a:prstGeom>
+                  </pic:spPr>
+                </pic:pic>
+              </a:graphicData>
+            </a:graphic>
+          </wp:inline>
+        </w:drawing>
+      </w:r>
+    </w:p>
+    <w:p/>
     <w:sectPr>
       <w:pgSz w:w="11909" w:h="16834" w:code="9"/>
       <w:pgMar w:top="1440" w:right="1440" w:bottom="1440" w:left="1440" w:header="720" w:footer="720" w:gutter="0"/>
@@ -20603,6 +21350,119 @@
     </w:lvl>
   </w:abstractNum>
   <w:abstractNum w:abstractNumId="1" w15:restartNumberingAfterBreak="0">
+    <w:nsid w:val="24A63C94"/>
+    <w:multiLevelType w:val="hybridMultilevel"/>
+    <w:tmpl w:val="7A42A1E0"/>
+    <w:lvl w:ilvl="0" w:tplc="042A0001">
+      <w:start w:val="1"/>
+      <w:numFmt w:val="bullet"/>
+      <w:lvlText w:val=""/>
+      <w:lvlJc w:val="left"/>
+      <w:pPr>
+        <w:ind w:left="720" w:hanging="360"/>
+      </w:pPr>
+      <w:rPr>
+        <w:rFonts w:ascii="Symbol" w:hAnsi="Symbol" w:hint="default"/>
+      </w:rPr>
+    </w:lvl>
+    <w:lvl w:ilvl="1" w:tplc="042A0003" w:tentative="1">
+      <w:start w:val="1"/>
+      <w:numFmt w:val="bullet"/>
+      <w:lvlText w:val="o"/>
+      <w:lvlJc w:val="left"/>
+      <w:pPr>
+        <w:ind w:left="1440" w:hanging="360"/>
+      </w:pPr>
+      <w:rPr>
+        <w:rFonts w:ascii="Courier New" w:hAnsi="Courier New" w:cs="Courier New" w:hint="default"/>
+      </w:rPr>
+    </w:lvl>
+    <w:lvl w:ilvl="2" w:tplc="042A0005" w:tentative="1">
+      <w:start w:val="1"/>
+      <w:numFmt w:val="bullet"/>
+      <w:lvlText w:val=""/>
+      <w:lvlJc w:val="left"/>
+      <w:pPr>
+        <w:ind w:left="2160" w:hanging="360"/>
+      </w:pPr>
+      <w:rPr>
+        <w:rFonts w:ascii="Wingdings" w:hAnsi="Wingdings" w:hint="default"/>
+      </w:rPr>
+    </w:lvl>
+    <w:lvl w:ilvl="3" w:tplc="042A0001" w:tentative="1">
+      <w:start w:val="1"/>
+      <w:numFmt w:val="bullet"/>
+      <w:lvlText w:val=""/>
+      <w:lvlJc w:val="left"/>
+      <w:pPr>
+        <w:ind w:left="2880" w:hanging="360"/>
+      </w:pPr>
+      <w:rPr>
+        <w:rFonts w:ascii="Symbol" w:hAnsi="Symbol" w:hint="default"/>
+      </w:rPr>
+    </w:lvl>
+    <w:lvl w:ilvl="4" w:tplc="042A0003" w:tentative="1">
+      <w:start w:val="1"/>
+      <w:numFmt w:val="bullet"/>
+      <w:lvlText w:val="o"/>
+      <w:lvlJc w:val="left"/>
+      <w:pPr>
+        <w:ind w:left="3600" w:hanging="360"/>
+      </w:pPr>
+      <w:rPr>
+        <w:rFonts w:ascii="Courier New" w:hAnsi="Courier New" w:cs="Courier New" w:hint="default"/>
+      </w:rPr>
+    </w:lvl>
+    <w:lvl w:ilvl="5" w:tplc="042A0005" w:tentative="1">
+      <w:start w:val="1"/>
+      <w:numFmt w:val="bullet"/>
+      <w:lvlText w:val=""/>
+      <w:lvlJc w:val="left"/>
+      <w:pPr>
+        <w:ind w:left="4320" w:hanging="360"/>
+      </w:pPr>
+      <w:rPr>
+        <w:rFonts w:ascii="Wingdings" w:hAnsi="Wingdings" w:hint="default"/>
+      </w:rPr>
+    </w:lvl>
+    <w:lvl w:ilvl="6" w:tplc="042A0001" w:tentative="1">
+      <w:start w:val="1"/>
+      <w:numFmt w:val="bullet"/>
+      <w:lvlText w:val=""/>
+      <w:lvlJc w:val="left"/>
+      <w:pPr>
+        <w:ind w:left="5040" w:hanging="360"/>
+      </w:pPr>
+      <w:rPr>
+        <w:rFonts w:ascii="Symbol" w:hAnsi="Symbol" w:hint="default"/>
+      </w:rPr>
+    </w:lvl>
+    <w:lvl w:ilvl="7" w:tplc="042A0003" w:tentative="1">
+      <w:start w:val="1"/>
+      <w:numFmt w:val="bullet"/>
+      <w:lvlText w:val="o"/>
+      <w:lvlJc w:val="left"/>
+      <w:pPr>
+        <w:ind w:left="5760" w:hanging="360"/>
+      </w:pPr>
+      <w:rPr>
+        <w:rFonts w:ascii="Courier New" w:hAnsi="Courier New" w:cs="Courier New" w:hint="default"/>
+      </w:rPr>
+    </w:lvl>
+    <w:lvl w:ilvl="8" w:tplc="042A0005" w:tentative="1">
+      <w:start w:val="1"/>
+      <w:numFmt w:val="bullet"/>
+      <w:lvlText w:val=""/>
+      <w:lvlJc w:val="left"/>
+      <w:pPr>
+        <w:ind w:left="6480" w:hanging="360"/>
+      </w:pPr>
+      <w:rPr>
+        <w:rFonts w:ascii="Wingdings" w:hAnsi="Wingdings" w:hint="default"/>
+      </w:rPr>
+    </w:lvl>
+  </w:abstractNum>
+  <w:abstractNum w:abstractNumId="2" w15:restartNumberingAfterBreak="0">
     <w:nsid w:val="5AB934EB"/>
     <w:multiLevelType w:val="multilevel"/>
     <w:tmpl w:val="04090025"/>
@@ -20698,10 +21558,13 @@
     </w:lvl>
   </w:abstractNum>
   <w:num w:numId="1" w16cid:durableId="875889202">
-    <w:abstractNumId w:val="1"/>
+    <w:abstractNumId w:val="2"/>
   </w:num>
   <w:num w:numId="2" w16cid:durableId="893546987">
     <w:abstractNumId w:val="0"/>
+  </w:num>
+  <w:num w:numId="3" w16cid:durableId="608125176">
+    <w:abstractNumId w:val="1"/>
   </w:num>
 </w:numbering>
 </file>

</xml_diff>